<commit_message>
java ->python :python file :snake:
</commit_message>
<xml_diff>
--- a/Basics/3. מג'אווה לפייתון- מבנה של מסמך פייתון.docx
+++ b/Basics/3. מג'אווה לפייתון- מבנה של מסמך פייתון.docx
@@ -8,6 +8,8 @@
           <w:rtl/>
         </w:rPr>
       </w:pPr>
+      <w:bookmarkStart w:id="0" w:name="_GoBack"/>
+      <w:bookmarkEnd w:id="0"/>
     </w:p>
     <w:p>
       <w:pPr>
@@ -3728,7 +3730,6 @@
       <w:pPr>
         <w:rPr>
           <w:rStyle w:val="ad"/>
-          <w:rFonts w:hint="cs"/>
           <w:b w:val="0"/>
           <w:bCs w:val="0"/>
           <w:color w:val="auto"/>
@@ -3741,7 +3742,6 @@
       <w:pPr>
         <w:rPr>
           <w:rStyle w:val="ad"/>
-          <w:rFonts w:hint="cs"/>
           <w:b w:val="0"/>
           <w:bCs w:val="0"/>
           <w:color w:val="auto"/>
@@ -3754,7 +3754,6 @@
       <w:pPr>
         <w:rPr>
           <w:rStyle w:val="ad"/>
-          <w:rFonts w:hint="cs"/>
           <w:b w:val="0"/>
           <w:bCs w:val="0"/>
           <w:color w:val="auto"/>
@@ -3767,7 +3766,6 @@
       <w:pPr>
         <w:rPr>
           <w:rStyle w:val="ad"/>
-          <w:rFonts w:hint="cs"/>
           <w:b w:val="0"/>
           <w:bCs w:val="0"/>
           <w:color w:val="auto"/>
@@ -3780,7 +3778,6 @@
       <w:pPr>
         <w:rPr>
           <w:rStyle w:val="ad"/>
-          <w:rFonts w:hint="cs"/>
           <w:b w:val="0"/>
           <w:bCs w:val="0"/>
           <w:color w:val="auto"/>
@@ -3793,7 +3790,6 @@
       <w:pPr>
         <w:rPr>
           <w:rStyle w:val="ad"/>
-          <w:rFonts w:hint="cs"/>
           <w:b w:val="0"/>
           <w:bCs w:val="0"/>
           <w:color w:val="auto"/>
@@ -5629,7 +5625,7 @@
         <w:bidi w:val="0"/>
         <w:rPr>
           <w:rStyle w:val="ad"/>
-          <w:rFonts w:ascii="Consolas" w:hAnsi="Consolas" w:cstheme="minorBidi" w:hint="cs"/>
+          <w:rFonts w:ascii="Consolas" w:hAnsi="Consolas" w:cstheme="minorBidi"/>
           <w:b w:val="0"/>
           <w:bCs w:val="0"/>
           <w:color w:val="auto"/>
@@ -7226,7 +7222,7 @@
       <w:pPr>
         <w:rPr>
           <w:rStyle w:val="ad"/>
-          <w:rFonts w:ascii="Consolas" w:hAnsi="Consolas" w:cstheme="minorBidi" w:hint="cs"/>
+          <w:rFonts w:ascii="Consolas" w:hAnsi="Consolas" w:cstheme="minorBidi"/>
           <w:color w:val="auto"/>
           <w:spacing w:val="0"/>
           <w:rtl/>
@@ -7247,7 +7243,7 @@
       <w:pPr>
         <w:rPr>
           <w:rStyle w:val="ad"/>
-          <w:rFonts w:ascii="Consolas" w:hAnsi="Consolas" w:cstheme="minorBidi" w:hint="cs"/>
+          <w:rFonts w:ascii="Consolas" w:hAnsi="Consolas" w:cstheme="minorBidi"/>
           <w:color w:val="auto"/>
           <w:spacing w:val="0"/>
           <w:rtl/>
@@ -7258,7 +7254,7 @@
       <w:pPr>
         <w:rPr>
           <w:rStyle w:val="ad"/>
-          <w:rFonts w:ascii="Consolas" w:hAnsi="Consolas" w:cstheme="minorBidi" w:hint="cs"/>
+          <w:rFonts w:ascii="Consolas" w:hAnsi="Consolas" w:cstheme="minorBidi"/>
           <w:color w:val="auto"/>
           <w:spacing w:val="0"/>
           <w:rtl/>
@@ -7562,7 +7558,6 @@
         </w:rPr>
         <w:t>כל המזהים חייבים להיות כתובים ב</w:t>
       </w:r>
-      <w:proofErr w:type="spellStart"/>
       <w:r>
         <w:rPr>
           <w:rStyle w:val="ad"/>
@@ -7574,7 +7569,6 @@
         </w:rPr>
         <w:t>ascii</w:t>
       </w:r>
-      <w:proofErr w:type="spellEnd"/>
       <w:r>
         <w:rPr>
           <w:rStyle w:val="ad"/>
@@ -8214,8 +8208,6 @@
         </w:rPr>
         <w:br/>
       </w:r>
-      <w:bookmarkStart w:id="0" w:name="_GoBack"/>
-      <w:bookmarkEnd w:id="0"/>
     </w:p>
     <w:sectPr>
       <w:headerReference w:type="default" r:id="rId10"/>
@@ -8672,7 +8664,29 @@
               <w:vertAlign w:val="subscript"/>
               <w:rtl/>
             </w:rPr>
-            <w:t>מבוא שיעור 1</w:t>
+            <w:t xml:space="preserve">מבנה של </w:t>
+          </w:r>
+          <w:r>
+            <w:rPr>
+              <w:rFonts w:asciiTheme="majorBidi" w:hAnsiTheme="majorBidi" w:hint="cs"/>
+              <w:color w:val="BEB10E"/>
+              <w:sz w:val="24"/>
+              <w:szCs w:val="24"/>
+              <w:vertAlign w:val="subscript"/>
+              <w:rtl/>
+            </w:rPr>
+            <w:t>מסמך</w:t>
+          </w:r>
+          <w:r>
+            <w:rPr>
+              <w:rFonts w:asciiTheme="majorBidi" w:hAnsiTheme="majorBidi" w:hint="cs"/>
+              <w:color w:val="BEB10E"/>
+              <w:sz w:val="24"/>
+              <w:szCs w:val="24"/>
+              <w:vertAlign w:val="subscript"/>
+              <w:rtl/>
+            </w:rPr>
+            <w:t xml:space="preserve"> פייתון</w:t>
           </w:r>
         </w:p>
         <w:p>
@@ -11999,7 +12013,7 @@
 </file>
 
 <file path=customXml/itemProps1.xml><?xml version="1.0" encoding="utf-8"?>
-<ds:datastoreItem xmlns:ds="http://schemas.openxmlformats.org/officeDocument/2006/customXml" ds:itemID="{B8500D43-2193-422E-996A-C0A5E62A04C2}">
+<ds:datastoreItem xmlns:ds="http://schemas.openxmlformats.org/officeDocument/2006/customXml" ds:itemID="{2ACD79E6-A83A-4091-B9E5-EC1657F37848}">
   <ds:schemaRefs>
     <ds:schemaRef ds:uri="http://schemas.openxmlformats.org/officeDocument/2006/bibliography"/>
   </ds:schemaRefs>

</xml_diff>